<commit_message>
Updated Day 6 - Slides and Supporting Materials.
</commit_message>
<xml_diff>
--- a/Day 3/Assignment/Creating an Auto Scaling Group and Application Load Balancer in AWS.docx
+++ b/Day 3/Assignment/Creating an Auto Scaling Group and Application Load Balancer in AWS.docx
@@ -14,6 +14,7 @@
           <w:szCs w:val="28"/>
         </w:rPr>
       </w:pPr>
+      <w:bookmarkStart w:id="0" w:name="_GoBack"/>
       <w:r>
         <w:rPr>
           <w:rFonts w:hint="default"/>
@@ -25,6 +26,7 @@
         <w:t>Creating an Auto Scaling Group and Application Load Balancer in AWS</w:t>
       </w:r>
     </w:p>
+    <w:bookmarkEnd w:id="0"/>
     <w:p>
       <w:pPr>
         <w:bidi w:val="0"/>
@@ -410,6 +412,7 @@
     <w:p>
       <w:pPr>
         <w:numPr>
+          <w:ilvl w:val="0"/>
           <w:numId w:val="0"/>
         </w:numPr>
         <w:ind w:leftChars="0"/>
@@ -421,6 +424,7 @@
     <w:p>
       <w:pPr>
         <w:numPr>
+          <w:ilvl w:val="0"/>
           <w:numId w:val="0"/>
         </w:numPr>
         <w:ind w:leftChars="0" w:firstLine="200" w:firstLineChars="100"/>
@@ -711,6 +715,7 @@
     <w:p>
       <w:pPr>
         <w:numPr>
+          <w:ilvl w:val="0"/>
           <w:numId w:val="0"/>
         </w:numPr>
         <w:ind w:leftChars="0"/>
@@ -722,6 +727,7 @@
     <w:p>
       <w:pPr>
         <w:numPr>
+          <w:ilvl w:val="0"/>
           <w:numId w:val="0"/>
         </w:numPr>
         <w:ind w:leftChars="0"/>
@@ -907,6 +913,7 @@
     <w:p>
       <w:pPr>
         <w:numPr>
+          <w:ilvl w:val="0"/>
           <w:numId w:val="0"/>
         </w:numPr>
         <w:ind w:leftChars="0"/>
@@ -926,6 +933,7 @@
     <w:p>
       <w:pPr>
         <w:numPr>
+          <w:ilvl w:val="0"/>
           <w:numId w:val="0"/>
         </w:numPr>
         <w:ind w:leftChars="0"/>
@@ -938,6 +946,7 @@
     <w:p>
       <w:pPr>
         <w:numPr>
+          <w:ilvl w:val="0"/>
           <w:numId w:val="0"/>
         </w:numPr>
         <w:ind w:leftChars="0"/>
@@ -957,6 +966,7 @@
     <w:p>
       <w:pPr>
         <w:numPr>
+          <w:ilvl w:val="0"/>
           <w:numId w:val="0"/>
         </w:numPr>
         <w:ind w:leftChars="0"/>
@@ -976,6 +986,7 @@
     <w:p>
       <w:pPr>
         <w:numPr>
+          <w:ilvl w:val="0"/>
           <w:numId w:val="0"/>
         </w:numPr>
         <w:ind w:leftChars="0"/>
@@ -995,6 +1006,7 @@
     <w:p>
       <w:pPr>
         <w:numPr>
+          <w:ilvl w:val="0"/>
           <w:numId w:val="0"/>
         </w:numPr>
         <w:ind w:leftChars="0"/>
@@ -1088,6 +1100,7 @@
     <w:p>
       <w:pPr>
         <w:numPr>
+          <w:ilvl w:val="0"/>
           <w:numId w:val="0"/>
         </w:numPr>
         <w:ind w:leftChars="0"/>
@@ -1120,6 +1133,7 @@
     <w:p>
       <w:pPr>
         <w:numPr>
+          <w:ilvl w:val="0"/>
           <w:numId w:val="0"/>
         </w:numPr>
         <w:ind w:leftChars="0"/>
@@ -1173,6 +1187,7 @@
     <w:p>
       <w:pPr>
         <w:numPr>
+          <w:ilvl w:val="0"/>
           <w:numId w:val="0"/>
         </w:numPr>
         <w:rPr>
@@ -1285,6 +1300,7 @@
     <w:p>
       <w:pPr>
         <w:numPr>
+          <w:ilvl w:val="0"/>
           <w:numId w:val="0"/>
         </w:numPr>
         <w:ind w:leftChars="0"/>
@@ -1317,6 +1333,7 @@
     <w:p>
       <w:pPr>
         <w:numPr>
+          <w:ilvl w:val="0"/>
           <w:numId w:val="0"/>
         </w:numPr>
         <w:ind w:leftChars="0"/>
@@ -1345,6 +1362,7 @@
     <w:p>
       <w:pPr>
         <w:numPr>
+          <w:ilvl w:val="0"/>
           <w:numId w:val="0"/>
         </w:numPr>
         <w:ind w:leftChars="0"/>
@@ -1365,6 +1383,7 @@
     <w:p>
       <w:pPr>
         <w:numPr>
+          <w:ilvl w:val="0"/>
           <w:numId w:val="0"/>
         </w:numPr>
         <w:ind w:leftChars="0"/>
@@ -1397,6 +1416,7 @@
     <w:p>
       <w:pPr>
         <w:numPr>
+          <w:ilvl w:val="0"/>
           <w:numId w:val="0"/>
         </w:numPr>
         <w:ind w:leftChars="0"/>
@@ -1416,6 +1436,7 @@
     <w:p>
       <w:pPr>
         <w:numPr>
+          <w:ilvl w:val="0"/>
           <w:numId w:val="0"/>
         </w:numPr>
         <w:ind w:leftChars="0"/>
@@ -1435,6 +1456,7 @@
     <w:p>
       <w:pPr>
         <w:numPr>
+          <w:ilvl w:val="0"/>
           <w:numId w:val="0"/>
         </w:numPr>
         <w:ind w:leftChars="0"/>
@@ -1614,6 +1636,7 @@
     <w:p>
       <w:pPr>
         <w:numPr>
+          <w:ilvl w:val="0"/>
           <w:numId w:val="0"/>
         </w:numPr>
         <w:ind w:leftChars="0"/>
@@ -1642,6 +1665,7 @@
     <w:p>
       <w:pPr>
         <w:numPr>
+          <w:ilvl w:val="0"/>
           <w:numId w:val="0"/>
         </w:numPr>
         <w:ind w:leftChars="0"/>
@@ -1857,6 +1881,7 @@
     <w:p>
       <w:pPr>
         <w:numPr>
+          <w:ilvl w:val="0"/>
           <w:numId w:val="0"/>
         </w:numPr>
         <w:ind w:leftChars="0"/>
@@ -2004,6 +2029,7 @@
     <w:p>
       <w:pPr>
         <w:numPr>
+          <w:ilvl w:val="0"/>
           <w:numId w:val="0"/>
         </w:numPr>
         <w:rPr>
@@ -2340,6 +2366,7 @@
     <w:p>
       <w:pPr>
         <w:numPr>
+          <w:ilvl w:val="0"/>
           <w:numId w:val="0"/>
         </w:numPr>
         <w:ind w:firstLine="400" w:firstLineChars="200"/>
@@ -2425,6 +2452,7 @@
     <w:p>
       <w:pPr>
         <w:numPr>
+          <w:ilvl w:val="0"/>
           <w:numId w:val="0"/>
         </w:numPr>
         <w:rPr>
@@ -2451,6 +2479,7 @@
     <w:p>
       <w:pPr>
         <w:numPr>
+          <w:ilvl w:val="0"/>
           <w:numId w:val="0"/>
         </w:numPr>
         <w:rPr>
@@ -2473,6 +2502,7 @@
     <w:p>
       <w:pPr>
         <w:numPr>
+          <w:ilvl w:val="0"/>
           <w:numId w:val="0"/>
         </w:numPr>
         <w:rPr>
@@ -2486,6 +2516,7 @@
     <w:p>
       <w:pPr>
         <w:numPr>
+          <w:ilvl w:val="0"/>
           <w:numId w:val="0"/>
         </w:numPr>
         <w:rPr>
@@ -2513,6 +2544,7 @@
     <w:p>
       <w:pPr>
         <w:numPr>
+          <w:ilvl w:val="0"/>
           <w:numId w:val="0"/>
         </w:numPr>
         <w:rPr>
@@ -3181,17 +3213,19 @@
     <w:p>
       <w:pPr>
         <w:numPr>
-          <w:numId w:val="0"/>
-        </w:numPr>
-        <w:rPr>
-          <w:rFonts w:hint="default"/>
-          <w:lang w:val="en-US"/>
-        </w:rPr>
-      </w:pPr>
-    </w:p>
-    <w:p>
-      <w:pPr>
-        <w:numPr>
+          <w:ilvl w:val="0"/>
+          <w:numId w:val="0"/>
+        </w:numPr>
+        <w:rPr>
+          <w:rFonts w:hint="default"/>
+          <w:lang w:val="en-US"/>
+        </w:rPr>
+      </w:pPr>
+    </w:p>
+    <w:p>
+      <w:pPr>
+        <w:numPr>
+          <w:ilvl w:val="0"/>
           <w:numId w:val="0"/>
         </w:numPr>
         <w:rPr>
@@ -3214,6 +3248,7 @@
     <w:p>
       <w:pPr>
         <w:numPr>
+          <w:ilvl w:val="0"/>
           <w:numId w:val="0"/>
         </w:numPr>
         <w:rPr>
@@ -3243,6 +3278,7 @@
     <w:p>
       <w:pPr>
         <w:numPr>
+          <w:ilvl w:val="0"/>
           <w:numId w:val="0"/>
         </w:numPr>
         <w:rPr>
@@ -3261,17 +3297,19 @@
     <w:p>
       <w:pPr>
         <w:numPr>
-          <w:numId w:val="0"/>
-        </w:numPr>
-        <w:rPr>
-          <w:rFonts w:hint="default"/>
-          <w:lang w:val="en-US"/>
-        </w:rPr>
-      </w:pPr>
-    </w:p>
-    <w:p>
-      <w:pPr>
-        <w:numPr>
+          <w:ilvl w:val="0"/>
+          <w:numId w:val="0"/>
+        </w:numPr>
+        <w:rPr>
+          <w:rFonts w:hint="default"/>
+          <w:lang w:val="en-US"/>
+        </w:rPr>
+      </w:pPr>
+    </w:p>
+    <w:p>
+      <w:pPr>
+        <w:numPr>
+          <w:ilvl w:val="0"/>
           <w:numId w:val="0"/>
         </w:numPr>
         <w:rPr>
@@ -3294,6 +3332,7 @@
     <w:p>
       <w:pPr>
         <w:numPr>
+          <w:ilvl w:val="0"/>
           <w:numId w:val="0"/>
         </w:numPr>
         <w:rPr>
@@ -3367,6 +3406,7 @@
     <w:p>
       <w:pPr>
         <w:numPr>
+          <w:ilvl w:val="0"/>
           <w:numId w:val="0"/>
         </w:numPr>
         <w:ind w:leftChars="0" w:firstLine="720" w:firstLineChars="0"/>
@@ -3388,6 +3428,7 @@
     <w:p>
       <w:pPr>
         <w:numPr>
+          <w:ilvl w:val="0"/>
           <w:numId w:val="0"/>
         </w:numPr>
         <w:ind w:leftChars="0" w:firstLine="400" w:firstLineChars="200"/>
@@ -3396,8 +3437,6 @@
           <w:lang w:val="en-US"/>
         </w:rPr>
       </w:pPr>
-      <w:bookmarkStart w:id="0" w:name="_GoBack"/>
-      <w:bookmarkEnd w:id="0"/>
       <w:r>
         <w:rPr>
           <w:rFonts w:hint="default"/>
@@ -3409,6 +3448,7 @@
     <w:p>
       <w:pPr>
         <w:numPr>
+          <w:ilvl w:val="0"/>
           <w:numId w:val="0"/>
         </w:numPr>
         <w:ind w:firstLine="400" w:firstLineChars="200"/>
@@ -3430,6 +3470,12 @@
           <w:lang w:val="en-US"/>
         </w:rPr>
         <w:tab/>
+      </w:r>
+      <w:r>
+        <w:rPr>
+          <w:rFonts w:hint="default"/>
+          <w:lang w:val="en-US"/>
+        </w:rPr>
         <w:t>pair.</w:t>
       </w:r>
     </w:p>
@@ -3516,28 +3562,31 @@
     <w:p>
       <w:pPr>
         <w:numPr>
-          <w:numId w:val="0"/>
-        </w:numPr>
-        <w:rPr>
-          <w:rFonts w:hint="default"/>
-          <w:lang w:val="en-US"/>
-        </w:rPr>
-      </w:pPr>
-    </w:p>
-    <w:p>
-      <w:pPr>
-        <w:numPr>
-          <w:numId w:val="0"/>
-        </w:numPr>
-        <w:rPr>
-          <w:rFonts w:hint="default"/>
-          <w:lang w:val="en-US"/>
-        </w:rPr>
-      </w:pPr>
-    </w:p>
-    <w:p>
-      <w:pPr>
-        <w:numPr>
+          <w:ilvl w:val="0"/>
+          <w:numId w:val="0"/>
+        </w:numPr>
+        <w:rPr>
+          <w:rFonts w:hint="default"/>
+          <w:lang w:val="en-US"/>
+        </w:rPr>
+      </w:pPr>
+    </w:p>
+    <w:p>
+      <w:pPr>
+        <w:numPr>
+          <w:ilvl w:val="0"/>
+          <w:numId w:val="0"/>
+        </w:numPr>
+        <w:rPr>
+          <w:rFonts w:hint="default"/>
+          <w:lang w:val="en-US"/>
+        </w:rPr>
+      </w:pPr>
+    </w:p>
+    <w:p>
+      <w:pPr>
+        <w:numPr>
+          <w:ilvl w:val="0"/>
           <w:numId w:val="0"/>
         </w:numPr>
         <w:jc w:val="center"/>
@@ -3607,22 +3656,6 @@
                       <a:ln w="6350">
                         <a:noFill/>
                       </a:ln>
-                      <a:extLst>
-                        <a:ext uri="{909E8E84-426E-40DD-AFC4-6F175D3DCCD1}">
-                          <a14:hiddenFill xmlns:a14="http://schemas.microsoft.com/office/drawing/2010/main">
-                            <a:solidFill>
-                              <a:schemeClr val="lt1"/>
-                            </a:solidFill>
-                          </a14:hiddenFill>
-                        </a:ext>
-                        <a:ext uri="{91240B29-F687-4F45-9708-019B960494DF}">
-                          <a14:hiddenLine xmlns:a14="http://schemas.microsoft.com/office/drawing/2010/main" w="6350">
-                            <a:solidFill>
-                              <a:prstClr val="black"/>
-                            </a:solidFill>
-                          </a14:hiddenLine>
-                        </a:ext>
-                      </a:extLst>
                     </wps:spPr>
                     <wps:style>
                       <a:lnRef idx="0">
@@ -3673,7 +3706,7 @@
         </mc:Choice>
         <mc:Fallback>
           <w:pict>
-            <v:shape id="_x0000_s1026" o:spid="_x0000_s1026" o:spt="202" type="#_x0000_t202" style="position:absolute;left:0pt;margin-top:0pt;height:144pt;width:144pt;mso-position-horizontal:right;mso-position-horizontal-relative:margin;mso-wrap-style:none;z-index:251659264;mso-width-relative:page;mso-height-relative:page;" filled="f" stroked="f" coordsize="21600,21600" o:gfxdata="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">
+            <v:shape id="_x0000_s1026" o:spid="_x0000_s1026" o:spt="202" type="#_x0000_t202" style="position:absolute;left:0pt;margin-top:0pt;height:144pt;width:144pt;mso-position-horizontal:right;mso-position-horizontal-relative:margin;mso-wrap-style:none;z-index:251659264;mso-width-relative:page;mso-height-relative:page;" filled="f" stroked="f" coordsize="21600,21600" o:gfxdata="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">
               <v:fill on="f" focussize="0,0"/>
               <v:stroke on="f" weight="0.5pt"/>
               <v:imagedata o:title=""/>

</xml_diff>